<commit_message>
Final commit. No more assessments
</commit_message>
<xml_diff>
--- a/Project/Phase 2/CS Proj Relational Diagram.docx
+++ b/Project/Phase 2/CS Proj Relational Diagram.docx
@@ -42,14 +42,12 @@
                 <w:u w:val="single"/>
               </w:rPr>
             </w:pPr>
-            <w:proofErr w:type="spellStart"/>
             <w:r>
               <w:rPr>
                 <w:u w:val="single"/>
               </w:rPr>
               <w:t>company_name</w:t>
             </w:r>
-            <w:proofErr w:type="spellEnd"/>
           </w:p>
         </w:tc>
         <w:tc>
@@ -67,11 +65,9 @@
             <w:tcW w:w="1618" w:type="dxa"/>
           </w:tcPr>
           <w:p>
-            <w:proofErr w:type="spellStart"/>
             <w:r>
               <w:t>contact_email</w:t>
             </w:r>
-            <w:proofErr w:type="spellEnd"/>
           </w:p>
         </w:tc>
       </w:tr>
@@ -89,7 +85,21 @@
           <w:b/>
           <w:bCs/>
         </w:rPr>
-        <w:t>Overseeing Mentor</w:t>
+        <w:t>In</w:t>
+      </w:r>
+      <w:r>
+        <w:rPr>
+          <w:b/>
+          <w:bCs/>
+        </w:rPr>
+        <w:t>ternal</w:t>
+      </w:r>
+      <w:r>
+        <w:rPr>
+          <w:b/>
+          <w:bCs/>
+        </w:rPr>
+        <w:t xml:space="preserve"> mentor</w:t>
       </w:r>
     </w:p>
     <w:tbl>
@@ -151,92 +161,14 @@
             <w:tcW w:w="1946" w:type="dxa"/>
           </w:tcPr>
           <w:p>
-            <w:proofErr w:type="spellStart"/>
-            <w:r>
-              <w:t>field_of_expertise</w:t>
-            </w:r>
-            <w:proofErr w:type="spellEnd"/>
-          </w:p>
-        </w:tc>
-      </w:tr>
-    </w:tbl>
-    <w:p/>
-    <w:p>
-      <w:pPr>
-        <w:rPr>
-          <w:b/>
-          <w:bCs/>
-        </w:rPr>
-      </w:pPr>
-      <w:r>
-        <w:rPr>
-          <w:b/>
-          <w:bCs/>
-        </w:rPr>
-        <w:t>In-school mentor</w:t>
-      </w:r>
-    </w:p>
-    <w:tbl>
-      <w:tblPr>
-        <w:tblStyle w:val="TableGrid"/>
-        <w:tblW w:w="0" w:type="auto"/>
-        <w:tblLook w:val="04A0" w:firstRow="1" w:lastRow="0" w:firstColumn="1" w:lastColumn="0" w:noHBand="0" w:noVBand="1"/>
-      </w:tblPr>
-      <w:tblGrid>
-        <w:gridCol w:w="1946"/>
-        <w:gridCol w:w="1946"/>
-        <w:gridCol w:w="1946"/>
-        <w:gridCol w:w="1946"/>
-      </w:tblGrid>
-      <w:tr>
-        <w:trPr>
-          <w:trHeight w:val="258"/>
-        </w:trPr>
-        <w:tc>
-          <w:tcPr>
-            <w:tcW w:w="1946" w:type="dxa"/>
-          </w:tcPr>
-          <w:p>
-            <w:pPr>
-              <w:rPr>
-                <w:u w:val="single"/>
-              </w:rPr>
-            </w:pPr>
-            <w:r>
-              <w:rPr>
-                <w:u w:val="single"/>
-              </w:rPr>
-              <w:t>email</w:t>
-            </w:r>
-          </w:p>
-        </w:tc>
-        <w:tc>
-          <w:tcPr>
-            <w:tcW w:w="1946" w:type="dxa"/>
-          </w:tcPr>
-          <w:p>
-            <w:r>
-              <w:t>honorific</w:t>
-            </w:r>
-          </w:p>
-        </w:tc>
-        <w:tc>
-          <w:tcPr>
-            <w:tcW w:w="1946" w:type="dxa"/>
-          </w:tcPr>
-          <w:p>
-            <w:r>
-              <w:t>surname</w:t>
-            </w:r>
-          </w:p>
-        </w:tc>
-        <w:tc>
-          <w:tcPr>
-            <w:tcW w:w="1946" w:type="dxa"/>
-          </w:tcPr>
-          <w:p>
-            <w:r>
-              <w:t>subject</w:t>
+            <w:r>
+              <w:t>s</w:t>
+            </w:r>
+            <w:r>
+              <w:t>ubject</w:t>
+            </w:r>
+            <w:r>
+              <w:t>_code</w:t>
             </w:r>
           </w:p>
         </w:tc>
@@ -317,11 +249,9 @@
             <w:tcW w:w="1946" w:type="dxa"/>
           </w:tcPr>
           <w:p>
-            <w:proofErr w:type="spellStart"/>
             <w:r>
               <w:t>company_name</w:t>
             </w:r>
-            <w:proofErr w:type="spellEnd"/>
           </w:p>
         </w:tc>
       </w:tr>
@@ -368,14 +298,12 @@
                 <w:u w:val="single"/>
               </w:rPr>
             </w:pPr>
-            <w:proofErr w:type="spellStart"/>
             <w:r>
               <w:rPr>
                 <w:u w:val="single"/>
               </w:rPr>
               <w:t>studentid</w:t>
             </w:r>
-            <w:proofErr w:type="spellEnd"/>
           </w:p>
         </w:tc>
         <w:tc>
@@ -383,11 +311,9 @@
             <w:tcW w:w="1188" w:type="dxa"/>
           </w:tcPr>
           <w:p>
-            <w:proofErr w:type="spellStart"/>
             <w:r>
               <w:t>fname</w:t>
             </w:r>
-            <w:proofErr w:type="spellEnd"/>
           </w:p>
         </w:tc>
         <w:tc>
@@ -395,11 +321,9 @@
             <w:tcW w:w="1188" w:type="dxa"/>
           </w:tcPr>
           <w:p>
-            <w:proofErr w:type="spellStart"/>
             <w:r>
               <w:t>lname</w:t>
             </w:r>
-            <w:proofErr w:type="spellEnd"/>
           </w:p>
         </w:tc>
         <w:tc>
@@ -461,14 +385,12 @@
                 <w:u w:val="single"/>
               </w:rPr>
             </w:pPr>
-            <w:proofErr w:type="spellStart"/>
             <w:r>
               <w:rPr>
                 <w:u w:val="single"/>
               </w:rPr>
               <w:t>studentid</w:t>
             </w:r>
-            <w:proofErr w:type="spellEnd"/>
           </w:p>
         </w:tc>
         <w:tc>
@@ -481,14 +403,12 @@
                 <w:u w:val="single"/>
               </w:rPr>
             </w:pPr>
-            <w:proofErr w:type="spellStart"/>
             <w:r>
               <w:rPr>
                 <w:u w:val="single"/>
               </w:rPr>
               <w:t>internal_code</w:t>
             </w:r>
-            <w:proofErr w:type="spellEnd"/>
           </w:p>
         </w:tc>
       </w:tr>
@@ -537,14 +457,12 @@
                 <w:u w:val="single"/>
               </w:rPr>
             </w:pPr>
-            <w:proofErr w:type="spellStart"/>
             <w:r>
               <w:rPr>
                 <w:u w:val="single"/>
               </w:rPr>
               <w:t>internal_code</w:t>
             </w:r>
-            <w:proofErr w:type="spellEnd"/>
           </w:p>
         </w:tc>
         <w:tc>
@@ -562,11 +480,9 @@
             <w:tcW w:w="2324" w:type="dxa"/>
           </w:tcPr>
           <w:p>
-            <w:proofErr w:type="spellStart"/>
             <w:r>
               <w:t>field_of_study</w:t>
             </w:r>
-            <w:proofErr w:type="spellEnd"/>
           </w:p>
         </w:tc>
         <w:tc>
@@ -584,11 +500,9 @@
             <w:tcW w:w="2325" w:type="dxa"/>
           </w:tcPr>
           <w:p>
-            <w:proofErr w:type="spellStart"/>
             <w:r>
               <w:t>present_ready</w:t>
             </w:r>
-            <w:proofErr w:type="spellEnd"/>
           </w:p>
         </w:tc>
         <w:tc>
@@ -596,11 +510,9 @@
             <w:tcW w:w="2325" w:type="dxa"/>
           </w:tcPr>
           <w:p>
-            <w:proofErr w:type="spellStart"/>
             <w:r>
               <w:t>poster_received</w:t>
             </w:r>
-            <w:proofErr w:type="spellEnd"/>
           </w:p>
         </w:tc>
         <w:tc>
@@ -608,14 +520,15 @@
             <w:tcW w:w="2325" w:type="dxa"/>
           </w:tcPr>
           <w:p>
-            <w:proofErr w:type="spellStart"/>
-            <w:r>
-              <w:t>O</w:t>
-            </w:r>
-            <w:r>
-              <w:t>Memail</w:t>
-            </w:r>
-            <w:proofErr w:type="spellEnd"/>
+            <w:r>
+              <w:t>I</w:t>
+            </w:r>
+            <w:r>
+              <w:t>M</w:t>
+            </w:r>
+            <w:r>
+              <w:t>email</w:t>
+            </w:r>
           </w:p>
         </w:tc>
         <w:tc>
@@ -623,14 +536,15 @@
             <w:tcW w:w="2325" w:type="dxa"/>
           </w:tcPr>
           <w:p>
-            <w:proofErr w:type="spellStart"/>
-            <w:r>
-              <w:t>ISM</w:t>
+            <w:r>
+              <w:t>E</w:t>
+            </w:r>
+            <w:r>
+              <w:t>M</w:t>
             </w:r>
             <w:r>
               <w:t>email</w:t>
             </w:r>
-            <w:proofErr w:type="spellEnd"/>
           </w:p>
         </w:tc>
         <w:tc>
@@ -638,11 +552,12 @@
             <w:tcW w:w="2325" w:type="dxa"/>
           </w:tcPr>
           <w:p>
-            <w:proofErr w:type="spellStart"/>
-            <w:r>
-              <w:t>Ecompany_name</w:t>
-            </w:r>
-            <w:proofErr w:type="spellEnd"/>
+            <w:r>
+              <w:t>e</w:t>
+            </w:r>
+            <w:r>
+              <w:t>company_name</w:t>
+            </w:r>
           </w:p>
         </w:tc>
       </w:tr>
@@ -673,8 +588,8 @@
         <w:gridCol w:w="1474"/>
         <w:gridCol w:w="1474"/>
         <w:gridCol w:w="1474"/>
-        <w:gridCol w:w="1474"/>
-        <w:gridCol w:w="1475"/>
+        <w:gridCol w:w="1963"/>
+        <w:gridCol w:w="986"/>
       </w:tblGrid>
       <w:tr>
         <w:trPr>
@@ -720,24 +635,22 @@
         </w:tc>
         <w:tc>
           <w:tcPr>
-            <w:tcW w:w="1474" w:type="dxa"/>
-          </w:tcPr>
-          <w:p>
-            <w:r>
-              <w:t>date</w:t>
-            </w:r>
-          </w:p>
-        </w:tc>
-        <w:tc>
-          <w:tcPr>
-            <w:tcW w:w="1475" w:type="dxa"/>
-          </w:tcPr>
-          <w:p>
-            <w:proofErr w:type="spellStart"/>
+            <w:tcW w:w="1963" w:type="dxa"/>
+          </w:tcPr>
+          <w:p>
+            <w:r>
+              <w:t>publication_date</w:t>
+            </w:r>
+          </w:p>
+        </w:tc>
+        <w:tc>
+          <w:tcPr>
+            <w:tcW w:w="986" w:type="dxa"/>
+          </w:tcPr>
+          <w:p>
             <w:r>
               <w:t>pid</w:t>
             </w:r>
-            <w:proofErr w:type="spellEnd"/>
           </w:p>
         </w:tc>
       </w:tr>
@@ -785,14 +698,12 @@
                 <w:u w:val="single"/>
               </w:rPr>
             </w:pPr>
-            <w:proofErr w:type="spellStart"/>
             <w:r>
               <w:rPr>
                 <w:u w:val="single"/>
               </w:rPr>
               <w:t>ssef_code</w:t>
             </w:r>
-            <w:proofErr w:type="spellEnd"/>
           </w:p>
         </w:tc>
         <w:tc>
@@ -800,11 +711,9 @@
             <w:tcW w:w="1495" w:type="dxa"/>
           </w:tcPr>
           <w:p>
-            <w:proofErr w:type="spellStart"/>
             <w:r>
               <w:t>forms_received</w:t>
             </w:r>
-            <w:proofErr w:type="spellEnd"/>
           </w:p>
         </w:tc>
         <w:tc>
@@ -812,11 +721,9 @@
             <w:tcW w:w="1495" w:type="dxa"/>
           </w:tcPr>
           <w:p>
-            <w:proofErr w:type="spellStart"/>
             <w:r>
               <w:t>report_received</w:t>
             </w:r>
-            <w:proofErr w:type="spellEnd"/>
           </w:p>
         </w:tc>
         <w:tc>
@@ -834,11 +741,9 @@
             <w:tcW w:w="1496" w:type="dxa"/>
           </w:tcPr>
           <w:p>
-            <w:proofErr w:type="spellStart"/>
             <w:r>
               <w:t>pid</w:t>
             </w:r>
-            <w:proofErr w:type="spellEnd"/>
           </w:p>
         </w:tc>
       </w:tr>

</xml_diff>